<commit_message>
Polishing manuscript draft and fugyre edits
</commit_message>
<xml_diff>
--- a/WASeal/Doc/20210512_Feddern_etal_CoverLetter.docx
+++ b/WASeal/Doc/20210512_Feddern_etal_CoverLetter.docx
@@ -58,7 +58,7 @@
           <w:sz w:val="24"/>
           <w:szCs w:val="24"/>
         </w:rPr>
-        <w:t>July 25, 2021</w:t>
+        <w:t>August 2, 2021</w:t>
       </w:r>
       <w:r>
         <w:rPr>
@@ -210,27 +210,7 @@
           <w:szCs w:val="24"/>
           <w:shd w:val="clear" w:color="auto" w:fill="FFFFFF"/>
         </w:rPr>
-        <w:t xml:space="preserve">Delayed trophic response </w:t>
-      </w:r>
-      <w:r>
-        <w:rPr>
-          <w:rStyle w:val="apple-converted-space"/>
-          <w:color w:val="222222"/>
-          <w:sz w:val="24"/>
-          <w:szCs w:val="24"/>
-          <w:shd w:val="clear" w:color="auto" w:fill="FFFFFF"/>
-        </w:rPr>
-        <w:t>of a marine predator</w:t>
-      </w:r>
-      <w:r>
-        <w:rPr>
-          <w:rStyle w:val="apple-converted-space"/>
-          <w:color w:val="222222"/>
-          <w:sz w:val="24"/>
-          <w:szCs w:val="24"/>
-          <w:shd w:val="clear" w:color="auto" w:fill="FFFFFF"/>
-        </w:rPr>
-        <w:t xml:space="preserve"> to ocean condition and prey availability during the past century</w:t>
+        <w:t>Delayed trophic response of a marine predator to ocean condition and prey availability during the past century</w:t>
       </w:r>
       <w:r>
         <w:rPr>
@@ -491,16 +471,7 @@
           <w:sz w:val="24"/>
           <w:szCs w:val="24"/>
         </w:rPr>
-        <w:t xml:space="preserve"> we analyze how the trophic ecology of harbor seal populations in Washington state has responded to major changes in prey</w:t>
-      </w:r>
-      <w:bookmarkStart w:id="2" w:name="_GoBack"/>
-      <w:bookmarkEnd w:id="2"/>
-      <w:r>
-        <w:rPr>
-          <w:sz w:val="24"/>
-          <w:szCs w:val="24"/>
-        </w:rPr>
-        <w:t xml:space="preserve"> (i.e., endangered Chinook salmon) and ocean condition (i.e., sea surface temperature)</w:t>
+        <w:t xml:space="preserve"> we analyze how the trophic ecology of harbor seals in Washington state has responded to major changes in prey (i.e., endangered Chinook salmon) and ocean condition (i.e., sea surface temperature)</w:t>
       </w:r>
       <w:r>
         <w:rPr>
@@ -535,7 +506,7 @@
           <w:sz w:val="24"/>
           <w:szCs w:val="24"/>
         </w:rPr>
-        <w:t xml:space="preserve"> Our system has management implications</w:t>
+        <w:t xml:space="preserve"> </w:t>
       </w:r>
     </w:p>
     <w:p>
@@ -581,19 +552,7 @@
         </w:numPr>
       </w:pPr>
       <w:r>
-        <w:t xml:space="preserve">Based on our findings, nearshore marine predators exhibit </w:t>
-      </w:r>
-      <w:r>
-        <w:t>delayed</w:t>
-      </w:r>
-      <w:r>
-        <w:t xml:space="preserve"> trophic response to </w:t>
-      </w:r>
-      <w:r>
-        <w:t>ocean conditions and prey availability</w:t>
-      </w:r>
-      <w:r>
-        <w:t xml:space="preserve"> on multiple temporal scales, as different perturbations propagate through the food web at different rates. </w:t>
+        <w:t xml:space="preserve">Based on our findings, nearshore marine predators exhibit delayed trophic response to ocean conditions and prey availability on multiple temporal scales, as different perturbations propagate through the food web at different rates. </w:t>
       </w:r>
     </w:p>
     <w:p>
@@ -610,13 +569,7 @@
         </w:numPr>
       </w:pPr>
       <w:r>
-        <w:t xml:space="preserve">The utility of monitoring marine predator responses to </w:t>
-      </w:r>
-      <w:r>
-        <w:t>manage</w:t>
-      </w:r>
-      <w:r>
-        <w:t xml:space="preserve"> for ecological change has focused on immediate responses (Hazen et al. 2019).  However, understanding both immediate and temporally delayed predator responses will be useful for anticipating long-term ecological consequences in response to future climate perturbations, especially as extreme climate events become more frequent and severe. </w:t>
+        <w:t xml:space="preserve">The utility of monitoring marine predator responses to manage for ecological change has focused on immediate responses (Hazen et al. 2019).  However, understanding both immediate and temporally delayed predator responses will be useful for anticipating long-term ecological consequences in response to future climate perturbations, especially as extreme climate events become more frequent and severe. </w:t>
       </w:r>
     </w:p>
     <w:p>
@@ -645,7 +598,30 @@
         <w:t xml:space="preserve">applied in this analysis </w:t>
       </w:r>
       <w:r>
-        <w:t>(multi-amino acid, multi-trophic enrichment factors, weighted beta) improved trophic position estimates which tend to be underestimated relative to ecologically realistic values in CSSIA studies.</w:t>
+        <w:t>(multi-amino acid, multi-trophic enrichment factors, weighted beta) improved trophic position estimates which tend to be underestimated relative to ecologically realistic values in CSIA studies.</w:t>
+      </w:r>
+    </w:p>
+    <w:p>
+      <w:pPr>
+        <w:pStyle w:val="ListParagraph"/>
+      </w:pPr>
+    </w:p>
+    <w:p>
+      <w:pPr>
+        <w:pStyle w:val="ListParagraph"/>
+        <w:numPr>
+          <w:ilvl w:val="0"/>
+          <w:numId w:val="6"/>
+        </w:numPr>
+      </w:pPr>
+      <w:r>
+        <w:t>Spatially distinct management strategies that are reevaluated in the context of changing ecological conditions will likely be important for managing harbor seal prey given their dynamic foraging strategies</w:t>
+      </w:r>
+      <w:r>
+        <w:rPr>
+          <w:sz w:val="20"/>
+        </w:rPr>
+        <w:t>.</w:t>
       </w:r>
     </w:p>
     <w:p>
@@ -735,40 +711,13 @@
         </w:numPr>
       </w:pPr>
       <w:r>
-        <w:t>The regulation of food web structure by</w:t>
-      </w:r>
-      <w:r>
-        <w:t xml:space="preserve"> resources (bottom-up control) and the presence of top predators (top-down control)</w:t>
+        <w:t>The regulation of food web structure by resources (bottom-up control) and the presence of top predators (top-down control)</w:t>
       </w:r>
       <w:r>
         <w:t xml:space="preserve"> </w:t>
       </w:r>
       <w:r>
-        <w:t>is fundamental</w:t>
-      </w:r>
-      <w:r>
-        <w:t xml:space="preserve"> for understanding </w:t>
-      </w:r>
-      <w:r>
-        <w:t xml:space="preserve">food web </w:t>
-      </w:r>
-      <w:r>
-        <w:t>responses to environmental</w:t>
-      </w:r>
-      <w:r>
-        <w:t>,</w:t>
-      </w:r>
-      <w:r>
-        <w:t xml:space="preserve"> ecological</w:t>
-      </w:r>
-      <w:r>
-        <w:t xml:space="preserve">, and </w:t>
-      </w:r>
-      <w:r>
-        <w:t>anthropogenic</w:t>
-      </w:r>
-      <w:r>
-        <w:t xml:space="preserve"> change.</w:t>
+        <w:t>is fundamental for understanding food web responses to environmental, ecological, and anthropogenic change.</w:t>
       </w:r>
       <w:r>
         <w:t xml:space="preserve"> </w:t>
@@ -920,8 +869,18 @@
     </w:p>
     <w:p>
       <w:pPr>
+        <w:rPr>
+          <w:sz w:val="24"/>
+          <w:szCs w:val="24"/>
+        </w:rPr>
+      </w:pPr>
+    </w:p>
+    <w:p>
+      <w:pPr>
         <w:pStyle w:val="ListParagraph"/>
       </w:pPr>
+      <w:bookmarkStart w:id="2" w:name="_GoBack"/>
+      <w:bookmarkEnd w:id="2"/>
     </w:p>
     <w:p>
       <w:pPr>

</xml_diff>